<commit_message>
Commentless GitLatch Commit @ 2025-1-17-12-30-56-633
</commit_message>
<xml_diff>
--- a/What-are-OASIS-DITA-topics2.docx
+++ b/What-are-OASIS-DITA-topics2.docx
@@ -122,7 +122,10 @@
         </w:numPr>
       </w:pPr>
       <w:r>
-        <w:t>Review how DITA maps organize topics by reference.</w:t>
+        <w:t xml:space="preserve">Review how DITA maps organize </w:t>
+      </w:r>
+      <w:r>
+        <w:t>topics by reference.</w:t>
       </w:r>
     </w:p>
     <w:p>
@@ -466,7 +469,10 @@
     <w:p/>
     <w:p>
       <w:r>
-        <w:t>DITA is often associated with the concept of "topic-based authoring." To unpack this concept, we need to address several questions:</w:t>
+        <w:t xml:space="preserve">DITA is </w:t>
+      </w:r>
+      <w:r>
+        <w:t>often associated with the concept of "topic-based authoring." To unpack this concept, we need to address several questions:</w:t>
       </w:r>
     </w:p>
     <w:p/>
@@ -534,7 +540,10 @@
       </w:r>
       <w:proofErr w:type="gramEnd"/>
       <w:r>
-        <w:t>). This is a topic. Each topic can be relocated easily within and between publications. In part, it is common sense.</w:t>
+        <w:t>).</w:t>
+      </w:r>
+      <w:r>
+        <w:t xml:space="preserve"> This is a topic. Each topic can be relocated easily within and between publications. In part, it is common sense.</w:t>
       </w:r>
     </w:p>
     <w:p/>
@@ -552,7 +561,10 @@
         </w:r>
       </w:hyperlink>
       <w:r>
-        <w:t xml:space="preserve"> (QRC) method. At the time, large numbers of scientists were contributing to large technical publications and were getting in one another's way having to author unwieldy chapters and sections. In addition, the readers of these technical publications were spending an unreasonable amount of time identifying the content that was relevant to their individual work. The QRC project leads proposed that the content in large publications be broken down into topics with headings familiar to both authors and readers. Authors work independently on topics for which they have expertise and leave the final placement and integration of the topics to the end.</w:t>
+        <w:t xml:space="preserve"> (QRC) method. At the time, large numbers of scientists were contributing to large technical publications and were getting in one another's way having to author unwieldy chapters and sections. In addition, the readers of these technical publications were spending an unreasonable amount of time identifying the content that was relevant to their individual work. The QRC project leads proposed that the content in large publications be broken down into topics with headings familiar to both authors and readers. </w:t>
+      </w:r>
+      <w:r>
+        <w:t>Authors work independently on topics for which they have expertise and leave the final placement and integration of the topics to the end.</w:t>
       </w:r>
     </w:p>
     <w:p/>
@@ -1890,7 +1902,10 @@
         </w:r>
       </w:hyperlink>
       <w:r>
-        <w:t xml:space="preserve">. He argued that readability and comprehension are closely related to the consistency of information types within a document. The more frequently a reader is forced to switch between different information types, the more frequently the reader needs to reset expectations about the content. Instead of a document making 50 switches, Horner argued that we ought to minimize the number of switches by aggregating similar information into specific types of topics. When readers encounter a procedure topic or reference topic, they know what to expect within the boundaries of that topic type. </w:t>
+        <w:t>. He argued that readability and comprehension are closely related to the consistency of information types within a document. The more frequently a reader is forced to switch between different information types, the more frequently the reader needs to reset expectations about the content. Instead of a document making 50 switches, Horner argued that we ought to minimize the number of switches by aggregating similar information into specific types of topics. When readers encounter a procedure topic or referen</w:t>
+      </w:r>
+      <w:r>
+        <w:t xml:space="preserve">ce topic, they know what to expect within the boundaries of that topic type. </w:t>
       </w:r>
     </w:p>
     <w:p/>
@@ -2049,7 +2064,13 @@
               <w:rPr>
                 <w:b/>
               </w:rPr>
-              <w:t>Topic type</w:t>
+              <w:t>Topic</w:t>
+            </w:r>
+            <w:r>
+              <w:rPr>
+                <w:b/>
+              </w:rPr>
+              <w:t xml:space="preserve"> type</w:t>
             </w:r>
           </w:p>
         </w:tc>
@@ -2269,7 +2290,10 @@
               <w:spacing w:line="240" w:lineRule="auto"/>
             </w:pPr>
             <w:r>
-              <w:t>Reference topics address the question, "What details do I need to know?" or "What are the parts of this thing?"</w:t>
+              <w:t xml:space="preserve">Reference topics address the </w:t>
+            </w:r>
+            <w:r>
+              <w:t>question, "What details do I need to know?" or "What are the parts of this thing?"</w:t>
             </w:r>
           </w:p>
         </w:tc>
@@ -2598,7 +2622,10 @@
       <w:bookmarkStart w:id="10" w:name="_hgqcv6e7hmfu" w:colFirst="0" w:colLast="0"/>
       <w:bookmarkEnd w:id="10"/>
       <w:r>
-        <w:t>What are common and type-specific elements for topic types?</w:t>
+        <w:t xml:space="preserve">What are common and type-specific </w:t>
+      </w:r>
+      <w:r>
+        <w:t>elements for topic types?</w:t>
       </w:r>
     </w:p>
     <w:p>
@@ -3328,6 +3355,8 @@
       </w:r>
       <w:r>
         <w:br/>
+      </w:r>
+      <w:r>
         <w:t xml:space="preserve">Yes - as writers gain experience authoring and mapping topics, the average size of DITA topics tends to get smaller. Some concept and reference topics contain </w:t>
       </w:r>
       <w:r>
@@ -3466,7 +3495,10 @@
         </w:numPr>
       </w:pPr>
       <w:r>
-        <w:t>Will I need to revise some of the content when I move content from one topic type to another?</w:t>
+        <w:t xml:space="preserve">Will I need to revise some of the </w:t>
+      </w:r>
+      <w:r>
+        <w:t>content when I move content from one topic type to another?</w:t>
       </w:r>
       <w:r>
         <w:br/>
@@ -5771,12 +5803,14 @@
 </file>
 
 <file path=word/webextensions/webextension1.xml><?xml version="1.0" encoding="utf-8"?>
-<we:webextension xmlns:we="http://schemas.microsoft.com/office/webextensions/webextension/2010/11" id="{50E3AEDD-C030-40E0-A662-92337B4D4682}">
+<we:webextension xmlns:we="http://schemas.microsoft.com/office/webextensions/webextension/2010/11" id="{CA4FB1FC-6A6B-4393-9C43-F383114D305B}">
   <we:reference id="wa200004780" version="1.0.0.5" store="en-US" storeType="OMEX"/>
   <we:alternateReferences>
     <we:reference id="WA200004780" version="1.0.0.5" store="WA200004780" storeType="OMEX"/>
   </we:alternateReferences>
-  <we:properties/>
+  <we:properties>
+    <we:property name="Office.AutoShowTaskpaneWithDocument" value="true"/>
+  </we:properties>
   <we:bindings/>
   <we:snapshot xmlns:r="http://schemas.openxmlformats.org/officeDocument/2006/relationships"/>
 </we:webextension>

</xml_diff>

<commit_message>
Commentless GitLatch Commit @ 2025-1-17-14-34-3-454
</commit_message>
<xml_diff>
--- a/What-are-OASIS-DITA-topics2.docx
+++ b/What-are-OASIS-DITA-topics2.docx
@@ -84,7 +84,13 @@
         <w:t>Purpose</w:t>
       </w:r>
       <w:r>
-        <w:t xml:space="preserve">: This resource provides a conceptual overview of DITA topics and topic types.   </w:t>
+        <w:t xml:space="preserve">: This </w:t>
+      </w:r>
+      <w:r>
+        <w:t xml:space="preserve">new </w:t>
+      </w:r>
+      <w:r>
+        <w:t xml:space="preserve">resource provides a conceptual overview of DITA topics and topic types.   </w:t>
       </w:r>
     </w:p>
     <w:p>
@@ -122,10 +128,7 @@
         </w:numPr>
       </w:pPr>
       <w:r>
-        <w:t xml:space="preserve">Review how DITA maps organize </w:t>
-      </w:r>
-      <w:r>
-        <w:t>topics by reference.</w:t>
+        <w:t>Review how DITA maps organize topics by reference.</w:t>
       </w:r>
     </w:p>
     <w:p>
@@ -469,10 +472,7 @@
     <w:p/>
     <w:p>
       <w:r>
-        <w:t xml:space="preserve">DITA is </w:t>
-      </w:r>
-      <w:r>
-        <w:t>often associated with the concept of "topic-based authoring." To unpack this concept, we need to address several questions:</w:t>
+        <w:t>DITA is often associated with the concept of "topic-based authoring." To unpack this concept, we need to address several questions:</w:t>
       </w:r>
     </w:p>
     <w:p/>
@@ -540,10 +540,7 @@
       </w:r>
       <w:proofErr w:type="gramEnd"/>
       <w:r>
-        <w:t>).</w:t>
-      </w:r>
-      <w:r>
-        <w:t xml:space="preserve"> This is a topic. Each topic can be relocated easily within and between publications. In part, it is common sense.</w:t>
+        <w:t>). This is a topic. Each topic can be relocated easily within and between publications. In part, it is common sense.</w:t>
       </w:r>
     </w:p>
     <w:p/>
@@ -561,10 +558,7 @@
         </w:r>
       </w:hyperlink>
       <w:r>
-        <w:t xml:space="preserve"> (QRC) method. At the time, large numbers of scientists were contributing to large technical publications and were getting in one another's way having to author unwieldy chapters and sections. In addition, the readers of these technical publications were spending an unreasonable amount of time identifying the content that was relevant to their individual work. The QRC project leads proposed that the content in large publications be broken down into topics with headings familiar to both authors and readers. </w:t>
-      </w:r>
-      <w:r>
-        <w:t>Authors work independently on topics for which they have expertise and leave the final placement and integration of the topics to the end.</w:t>
+        <w:t xml:space="preserve"> (QRC) method. At the time, large numbers of scientists were contributing to large technical publications and were getting in one another's way having to author unwieldy chapters and sections. In addition, the readers of these technical publications were spending an unreasonable amount of time identifying the content that was relevant to their individual work. The QRC project leads proposed that the content in large publications be broken down into topics with headings familiar to both authors and readers. Authors work independently on topics for which they have expertise and leave the final placement and integration of the topics to the end.</w:t>
       </w:r>
     </w:p>
     <w:p/>
@@ -1902,10 +1896,7 @@
         </w:r>
       </w:hyperlink>
       <w:r>
-        <w:t>. He argued that readability and comprehension are closely related to the consistency of information types within a document. The more frequently a reader is forced to switch between different information types, the more frequently the reader needs to reset expectations about the content. Instead of a document making 50 switches, Horner argued that we ought to minimize the number of switches by aggregating similar information into specific types of topics. When readers encounter a procedure topic or referen</w:t>
-      </w:r>
-      <w:r>
-        <w:t xml:space="preserve">ce topic, they know what to expect within the boundaries of that topic type. </w:t>
+        <w:t xml:space="preserve">. He argued that readability and comprehension are closely related to the consistency of information types within a document. The more frequently a reader is forced to switch between different information types, the more frequently the reader needs to reset expectations about the content. Instead of a document making 50 switches, Horner argued that we ought to minimize the number of switches by aggregating similar information into specific types of topics. When readers encounter a procedure topic or reference topic, they know what to expect within the boundaries of that topic type. </w:t>
       </w:r>
     </w:p>
     <w:p/>
@@ -2064,13 +2055,7 @@
               <w:rPr>
                 <w:b/>
               </w:rPr>
-              <w:t>Topic</w:t>
-            </w:r>
-            <w:r>
-              <w:rPr>
-                <w:b/>
-              </w:rPr>
-              <w:t xml:space="preserve"> type</w:t>
+              <w:t>Topic type</w:t>
             </w:r>
           </w:p>
         </w:tc>
@@ -2290,10 +2275,7 @@
               <w:spacing w:line="240" w:lineRule="auto"/>
             </w:pPr>
             <w:r>
-              <w:t xml:space="preserve">Reference topics address the </w:t>
-            </w:r>
-            <w:r>
-              <w:t>question, "What details do I need to know?" or "What are the parts of this thing?"</w:t>
+              <w:t>Reference topics address the question, "What details do I need to know?" or "What are the parts of this thing?"</w:t>
             </w:r>
           </w:p>
         </w:tc>
@@ -2622,10 +2604,7 @@
       <w:bookmarkStart w:id="10" w:name="_hgqcv6e7hmfu" w:colFirst="0" w:colLast="0"/>
       <w:bookmarkEnd w:id="10"/>
       <w:r>
-        <w:t xml:space="preserve">What are common and type-specific </w:t>
-      </w:r>
-      <w:r>
-        <w:t>elements for topic types?</w:t>
+        <w:t>What are common and type-specific elements for topic types?</w:t>
       </w:r>
     </w:p>
     <w:p>
@@ -3355,8 +3334,6 @@
       </w:r>
       <w:r>
         <w:br/>
-      </w:r>
-      <w:r>
         <w:t xml:space="preserve">Yes - as writers gain experience authoring and mapping topics, the average size of DITA topics tends to get smaller. Some concept and reference topics contain </w:t>
       </w:r>
       <w:r>
@@ -3495,10 +3472,7 @@
         </w:numPr>
       </w:pPr>
       <w:r>
-        <w:t xml:space="preserve">Will I need to revise some of the </w:t>
-      </w:r>
-      <w:r>
-        <w:t>content when I move content from one topic type to another?</w:t>
+        <w:t>Will I need to revise some of the content when I move content from one topic type to another?</w:t>
       </w:r>
       <w:r>
         <w:br/>
@@ -5796,7 +5770,7 @@
 
 <file path=word/webextensions/taskpanes.xml><?xml version="1.0" encoding="utf-8"?>
 <wetp:taskpanes xmlns:wetp="http://schemas.microsoft.com/office/webextensions/taskpanes/2010/11">
-  <wetp:taskpane dockstate="right" visibility="0" width="350" row="0">
+  <wetp:taskpane dockstate="right" visibility="0" width="350" row="1">
     <wetp:webextensionref xmlns:r="http://schemas.openxmlformats.org/officeDocument/2006/relationships" r:id="rId1"/>
   </wetp:taskpane>
 </wetp:taskpanes>

</xml_diff>